<commit_message>
added justifications in the report
</commit_message>
<xml_diff>
--- a/tp3/rapport.docx
+++ b/tp3/rapport.docx
@@ -34,6 +34,72 @@
           <w:lang w:val="fr-FR"/>
         </w:rPr>
         <w:instrText xml:space="preserve"> INCLUDEPICTURE "https://lh4.googleusercontent.com/nCXCCkxFoh829NlQbGecPDinbA3kEyCuqyZJbWdlMZnn2Aj8s_yeY5I7l26T7ivId6ZjIes4FQEzQqC_wHmwaP6mOaN8E39Pi9rXBVgFRX1fhO029p66lZNivSWlgwlybGUKS4y7" \* MERGEFORMATINET </w:instrText>
+      </w:r>
+      <w:r>
+        <w:rPr>
+          <w:rFonts w:ascii="Arial" w:hAnsi="Arial" w:cs="Arial"/>
+          <w:color w:val="666666"/>
+          <w:sz w:val="24"/>
+          <w:szCs w:val="24"/>
+          <w:bdr w:val="none" w:sz="0" w:space="0" w:color="auto" w:frame="1"/>
+          <w:lang w:val="fr-FR"/>
+        </w:rPr>
+        <w:fldChar w:fldCharType="separate"/>
+      </w:r>
+      <w:r>
+        <w:rPr>
+          <w:rFonts w:ascii="Arial" w:hAnsi="Arial" w:cs="Arial"/>
+          <w:color w:val="666666"/>
+          <w:sz w:val="24"/>
+          <w:szCs w:val="24"/>
+          <w:bdr w:val="none" w:sz="0" w:space="0" w:color="auto" w:frame="1"/>
+          <w:lang w:val="fr-FR"/>
+        </w:rPr>
+        <w:fldChar w:fldCharType="begin"/>
+      </w:r>
+      <w:r>
+        <w:rPr>
+          <w:rFonts w:ascii="Arial" w:hAnsi="Arial" w:cs="Arial"/>
+          <w:color w:val="666666"/>
+          <w:sz w:val="24"/>
+          <w:szCs w:val="24"/>
+          <w:bdr w:val="none" w:sz="0" w:space="0" w:color="auto" w:frame="1"/>
+          <w:lang w:val="fr-FR"/>
+        </w:rPr>
+        <w:instrText xml:space="preserve"> </w:instrText>
+      </w:r>
+      <w:r>
+        <w:rPr>
+          <w:rFonts w:ascii="Arial" w:hAnsi="Arial" w:cs="Arial"/>
+          <w:color w:val="666666"/>
+          <w:sz w:val="24"/>
+          <w:szCs w:val="24"/>
+          <w:bdr w:val="none" w:sz="0" w:space="0" w:color="auto" w:frame="1"/>
+          <w:lang w:val="fr-FR"/>
+        </w:rPr>
+        <w:instrText>INCLUDEPICTURE  "https://lh4.googleusercontent.</w:instrText>
+      </w:r>
+      <w:r>
+        <w:rPr>
+          <w:rFonts w:ascii="Arial" w:hAnsi="Arial" w:cs="Arial"/>
+          <w:color w:val="666666"/>
+          <w:sz w:val="24"/>
+          <w:szCs w:val="24"/>
+          <w:bdr w:val="none" w:sz="0" w:space="0" w:color="auto" w:frame="1"/>
+          <w:lang w:val="fr-FR"/>
+        </w:rPr>
+        <w:instrText>com/nCXCCkxFoh829NlQbGecPDinbA3kEyCuqyZJbWdlMZnn2Aj8s_yeY5I7l26T7ivId6ZjIes4FQEzQqC_wHmwaP6mOaN8E39Pi9rXBVgFRX1fhO029p66lZNivSWlgwlybGUKS4y7" \* MERGEFORMATINET</w:instrText>
+      </w:r>
+      <w:r>
+        <w:rPr>
+          <w:rFonts w:ascii="Arial" w:hAnsi="Arial" w:cs="Arial"/>
+          <w:color w:val="666666"/>
+          <w:sz w:val="24"/>
+          <w:szCs w:val="24"/>
+          <w:bdr w:val="none" w:sz="0" w:space="0" w:color="auto" w:frame="1"/>
+          <w:lang w:val="fr-FR"/>
+        </w:rPr>
+        <w:instrText xml:space="preserve"> </w:instrText>
       </w:r>
       <w:r>
         <w:rPr>
@@ -91,6 +157,17 @@
         </w:rPr>
         <w:fldChar w:fldCharType="end"/>
       </w:r>
+      <w:r>
+        <w:rPr>
+          <w:rFonts w:ascii="Arial" w:hAnsi="Arial" w:cs="Arial"/>
+          <w:color w:val="666666"/>
+          <w:sz w:val="24"/>
+          <w:szCs w:val="24"/>
+          <w:bdr w:val="none" w:sz="0" w:space="0" w:color="auto" w:frame="1"/>
+          <w:lang w:val="fr-FR"/>
+        </w:rPr>
+        <w:fldChar w:fldCharType="end"/>
+      </w:r>
     </w:p>
     <w:p>
       <w:pPr>
@@ -113,19 +190,7 @@
           <w:szCs w:val="72"/>
           <w:lang w:val="fr-FR"/>
         </w:rPr>
-        <w:t>LOG8715-TP</w:t>
-      </w:r>
-      <w:r>
-        <w:rPr>
-          <w:rFonts w:ascii="Times New Roman" w:hAnsi="Times New Roman"/>
-          <w:b/>
-          <w:bCs/>
-          <w:color w:val="FF5722"/>
-          <w:sz w:val="72"/>
-          <w:szCs w:val="72"/>
-          <w:lang w:val="fr-FR"/>
-        </w:rPr>
-        <w:t>3</w:t>
+        <w:t>LOG8715-TP3</w:t>
       </w:r>
     </w:p>
     <w:p>
@@ -307,20 +372,9 @@
           <w:szCs w:val="36"/>
           <w:lang w:val="fr-FR"/>
         </w:rPr>
-        <w:t>Quoc-Hao Tran (1972967)</w:t>
-      </w:r>
-    </w:p>
-    <w:p>
-      <w:pPr>
-        <w:spacing w:after="0" w:line="240" w:lineRule="auto"/>
-        <w:jc w:val="center"/>
-        <w:rPr>
-          <w:rFonts w:ascii="Times New Roman" w:hAnsi="Times New Roman"/>
-          <w:sz w:val="24"/>
-          <w:szCs w:val="24"/>
-          <w:lang w:val="fr-FR"/>
-        </w:rPr>
-      </w:pPr>
+        <w:t>Quoc-</w:t>
+      </w:r>
+      <w:proofErr w:type="spellStart"/>
       <w:r>
         <w:rPr>
           <w:rFonts w:ascii="Times New Roman" w:hAnsi="Times New Roman"/>
@@ -329,6 +383,61 @@
           <w:szCs w:val="36"/>
           <w:lang w:val="fr-FR"/>
         </w:rPr>
+        <w:t>Hao</w:t>
+      </w:r>
+      <w:proofErr w:type="spellEnd"/>
+      <w:r>
+        <w:rPr>
+          <w:rFonts w:ascii="Times New Roman" w:hAnsi="Times New Roman"/>
+          <w:color w:val="0099E8"/>
+          <w:sz w:val="36"/>
+          <w:szCs w:val="36"/>
+          <w:lang w:val="fr-FR"/>
+        </w:rPr>
+        <w:t xml:space="preserve"> </w:t>
+      </w:r>
+      <w:proofErr w:type="spellStart"/>
+      <w:r>
+        <w:rPr>
+          <w:rFonts w:ascii="Times New Roman" w:hAnsi="Times New Roman"/>
+          <w:color w:val="0099E8"/>
+          <w:sz w:val="36"/>
+          <w:szCs w:val="36"/>
+          <w:lang w:val="fr-FR"/>
+        </w:rPr>
+        <w:t>Tran</w:t>
+      </w:r>
+      <w:proofErr w:type="spellEnd"/>
+      <w:r>
+        <w:rPr>
+          <w:rFonts w:ascii="Times New Roman" w:hAnsi="Times New Roman"/>
+          <w:color w:val="0099E8"/>
+          <w:sz w:val="36"/>
+          <w:szCs w:val="36"/>
+          <w:lang w:val="fr-FR"/>
+        </w:rPr>
+        <w:t xml:space="preserve"> (1972967)</w:t>
+      </w:r>
+    </w:p>
+    <w:p>
+      <w:pPr>
+        <w:spacing w:after="0" w:line="240" w:lineRule="auto"/>
+        <w:jc w:val="center"/>
+        <w:rPr>
+          <w:rFonts w:ascii="Times New Roman" w:hAnsi="Times New Roman"/>
+          <w:sz w:val="24"/>
+          <w:szCs w:val="24"/>
+          <w:lang w:val="fr-FR"/>
+        </w:rPr>
+      </w:pPr>
+      <w:r>
+        <w:rPr>
+          <w:rFonts w:ascii="Times New Roman" w:hAnsi="Times New Roman"/>
+          <w:color w:val="0099E8"/>
+          <w:sz w:val="36"/>
+          <w:szCs w:val="36"/>
+          <w:lang w:val="fr-FR"/>
+        </w:rPr>
         <w:t>Jeffrey Lavallée (1847777)</w:t>
       </w:r>
     </w:p>
@@ -382,16 +491,11 @@
       </w:r>
     </w:p>
     <w:p>
-      <w:pPr>
-        <w:rPr>
-          <w:lang w:val="fr-FR"/>
-        </w:rPr>
-      </w:pPr>
-      <w:r>
-        <w:rPr>
-          <w:lang w:val="fr-FR"/>
-        </w:rPr>
-        <w:t xml:space="preserve">L’implémentation de l’extrapolation est très simple, </w:t>
+      <w:r>
+        <w:rPr>
+          <w:lang w:val="fr-FR"/>
+        </w:rPr>
+        <w:t xml:space="preserve">Pour l’extrapolation, </w:t>
       </w:r>
       <w:r>
         <w:rPr>
@@ -421,7 +525,61 @@
         <w:rPr>
           <w:lang w:val="fr-FR"/>
         </w:rPr>
-        <w:t xml:space="preserve">me. Ensuite </w:t>
+        <w:t>me</w:t>
+      </w:r>
+      <w:r>
+        <w:rPr>
+          <w:lang w:val="fr-FR"/>
+        </w:rPr>
+        <w:t>.</w:t>
+      </w:r>
+      <w:r>
+        <w:rPr>
+          <w:lang w:val="fr-FR"/>
+        </w:rPr>
+        <w:t xml:space="preserve"> </w:t>
+      </w:r>
+      <w:r>
+        <w:rPr>
+          <w:lang w:val="fr-FR"/>
+        </w:rPr>
+        <w:t>C</w:t>
+      </w:r>
+      <w:r>
+        <w:rPr>
+          <w:lang w:val="fr-FR"/>
+        </w:rPr>
+        <w:t>ette latence</w:t>
+      </w:r>
+      <w:r>
+        <w:rPr>
+          <w:lang w:val="fr-FR"/>
+        </w:rPr>
+        <w:t xml:space="preserve"> est utilisée</w:t>
+      </w:r>
+      <w:r>
+        <w:rPr>
+          <w:lang w:val="fr-FR"/>
+        </w:rPr>
+        <w:t xml:space="preserve"> pour </w:t>
+      </w:r>
+      <w:r>
+        <w:rPr>
+          <w:lang w:val="fr-FR"/>
+        </w:rPr>
+        <w:t>calculer</w:t>
+      </w:r>
+      <w:r>
+        <w:rPr>
+          <w:lang w:val="fr-FR"/>
+        </w:rPr>
+        <w:t xml:space="preserve"> le nombre de frame que le client est en retard comparé à </w:t>
+      </w:r>
+      <w:r>
+        <w:rPr>
+          <w:lang w:val="fr-FR"/>
+        </w:rPr>
+        <w:t xml:space="preserve">serveur. Finalement, </w:t>
       </w:r>
       <w:r>
         <w:rPr>
@@ -433,36 +591,6 @@
         <w:rPr>
           <w:lang w:val="fr-FR"/>
         </w:rPr>
-        <w:t xml:space="preserve">utilise cette latence pour </w:t>
-      </w:r>
-      <w:r>
-        <w:rPr>
-          <w:lang w:val="fr-FR"/>
-        </w:rPr>
-        <w:t>calculer</w:t>
-      </w:r>
-      <w:r>
-        <w:rPr>
-          <w:lang w:val="fr-FR"/>
-        </w:rPr>
-        <w:t xml:space="preserve"> le nombre de frame que le client est en retard comparé à </w:t>
-      </w:r>
-      <w:r>
-        <w:rPr>
-          <w:lang w:val="fr-FR"/>
-        </w:rPr>
-        <w:t xml:space="preserve">serveur. Finalement, </w:t>
-      </w:r>
-      <w:r>
-        <w:rPr>
-          <w:lang w:val="fr-FR"/>
-        </w:rPr>
-        <w:t xml:space="preserve">on </w:t>
-      </w:r>
-      <w:r>
-        <w:rPr>
-          <w:lang w:val="fr-FR"/>
-        </w:rPr>
         <w:t xml:space="preserve">simule, à chaque frame, à partir des messages de réplication du serveur, </w:t>
       </w:r>
       <w:r>
@@ -475,7 +603,7 @@
         <w:rPr>
           <w:lang w:val="fr-FR"/>
         </w:rPr>
-        <w:t>. Cela permet d’</w:t>
+        <w:t xml:space="preserve"> pour </w:t>
       </w:r>
       <w:r>
         <w:rPr>
@@ -488,6 +616,42 @@
           <w:lang w:val="fr-FR"/>
         </w:rPr>
         <w:t xml:space="preserve"> au niveau de la simulation.</w:t>
+      </w:r>
+      <w:r>
+        <w:rPr>
+          <w:lang w:val="fr-FR"/>
+        </w:rPr>
+        <w:t xml:space="preserve"> </w:t>
+      </w:r>
+      <w:r>
+        <w:rPr>
+          <w:lang w:val="fr-FR"/>
+        </w:rPr>
+        <w:t xml:space="preserve">Cette </w:t>
+      </w:r>
+      <w:r>
+        <w:rPr>
+          <w:lang w:val="fr-FR"/>
+        </w:rPr>
+        <w:t>solution n’est pas</w:t>
+      </w:r>
+      <w:r>
+        <w:rPr>
+          <w:lang w:val="fr-FR"/>
+        </w:rPr>
+        <w:t xml:space="preserve"> très maintenable car elle implique de toujours tout resimuler plutôt que </w:t>
+      </w:r>
+      <w:r>
+        <w:rPr>
+          <w:lang w:val="fr-FR"/>
+        </w:rPr>
+        <w:t xml:space="preserve">de resimuler seulement </w:t>
+      </w:r>
+      <w:r>
+        <w:rPr>
+          <w:lang w:val="fr-FR"/>
+        </w:rPr>
+        <w:t>lorsqu’il y a un mistmatch avec le serveur. Donc cette solution sera difficile à mettre à l’échelle.</w:t>
       </w:r>
     </w:p>
     <w:p>
@@ -668,6 +832,24 @@
           <w:lang w:val="fr-FR"/>
         </w:rPr>
         <w:t xml:space="preserve"> pour se synchroniser avec le serveur. Cela permet au joueur de voir ses inputs immédiatement et de se faire corriger par le serveur au besoin.</w:t>
+      </w:r>
+      <w:r>
+        <w:rPr>
+          <w:lang w:val="fr-FR"/>
+        </w:rPr>
+        <w:t xml:space="preserve"> Cette solution est maintenable puisqu’elle permet une bonne mise à l’échelle puisque on corrige</w:t>
+      </w:r>
+      <w:r>
+        <w:rPr>
+          <w:lang w:val="fr-FR"/>
+        </w:rPr>
+        <w:t xml:space="preserve"> le client</w:t>
+      </w:r>
+      <w:r>
+        <w:rPr>
+          <w:lang w:val="fr-FR"/>
+        </w:rPr>
+        <w:t xml:space="preserve"> seulement au besoin.</w:t>
       </w:r>
     </w:p>
     <w:p>

</xml_diff>